<commit_message>
finished business understanding report
</commit_message>
<xml_diff>
--- a/C1_report.docx
+++ b/C1_report.docx
@@ -333,13 +333,7 @@
         <w:rPr>
           <w:rFonts w:ascii="Times New Roman" w:hAnsi="Times New Roman" w:cs="Times New Roman"/>
         </w:rPr>
-        <w:t>chieves</w:t>
-      </w:r>
-      <w:r>
-        <w:rPr>
-          <w:rFonts w:ascii="Times New Roman" w:hAnsi="Times New Roman" w:cs="Times New Roman"/>
-        </w:rPr>
-        <w:t xml:space="preserve"> at least 8</w:t>
+        <w:t>chieves at least 8</w:t>
       </w:r>
       <w:r>
         <w:rPr>
@@ -385,13 +379,7 @@
         <w:rPr>
           <w:rFonts w:ascii="Times New Roman" w:hAnsi="Times New Roman" w:cs="Times New Roman"/>
         </w:rPr>
-        <w:t>R</w:t>
-      </w:r>
-      <w:r>
-        <w:rPr>
-          <w:rFonts w:ascii="Times New Roman" w:hAnsi="Times New Roman" w:cs="Times New Roman"/>
-        </w:rPr>
-        <w:t>esources available for the project</w:t>
+        <w:t>Resources available for the project</w:t>
       </w:r>
       <w:r>
         <w:rPr>
@@ -973,6 +961,307 @@
           <w:rFonts w:ascii="Times New Roman" w:hAnsi="Times New Roman" w:cs="Times New Roman"/>
         </w:rPr>
         <w:t>Educational value: Team members gain practical experience in data analysis, machine learning</w:t>
+      </w:r>
+    </w:p>
+    <w:p>
+      <w:pPr>
+        <w:spacing w:line="360" w:lineRule="auto"/>
+        <w:jc w:val="both"/>
+        <w:rPr>
+          <w:rFonts w:ascii="Times New Roman" w:hAnsi="Times New Roman" w:cs="Times New Roman"/>
+          <w:sz w:val="28"/>
+          <w:szCs w:val="28"/>
+        </w:rPr>
+      </w:pPr>
+      <w:r>
+        <w:rPr>
+          <w:rFonts w:ascii="Times New Roman" w:hAnsi="Times New Roman" w:cs="Times New Roman"/>
+          <w:sz w:val="28"/>
+          <w:szCs w:val="28"/>
+        </w:rPr>
+        <w:t>Data-mining goals</w:t>
+      </w:r>
+    </w:p>
+    <w:p>
+      <w:pPr>
+        <w:pStyle w:val="ListParagraph"/>
+        <w:numPr>
+          <w:ilvl w:val="0"/>
+          <w:numId w:val="5"/>
+        </w:numPr>
+        <w:spacing w:line="360" w:lineRule="auto"/>
+        <w:jc w:val="both"/>
+        <w:rPr>
+          <w:rFonts w:ascii="Times New Roman" w:hAnsi="Times New Roman" w:cs="Times New Roman"/>
+        </w:rPr>
+      </w:pPr>
+      <w:r>
+        <w:rPr>
+          <w:rFonts w:ascii="Times New Roman" w:hAnsi="Times New Roman" w:cs="Times New Roman"/>
+        </w:rPr>
+        <w:t>Identify key features in the dataset that most strongly correlate with divorce outcomes</w:t>
+      </w:r>
+      <w:r>
+        <w:rPr>
+          <w:rFonts w:ascii="Times New Roman" w:hAnsi="Times New Roman" w:cs="Times New Roman"/>
+        </w:rPr>
+        <w:t>,</w:t>
+      </w:r>
+    </w:p>
+    <w:p>
+      <w:pPr>
+        <w:pStyle w:val="ListParagraph"/>
+        <w:numPr>
+          <w:ilvl w:val="0"/>
+          <w:numId w:val="5"/>
+        </w:numPr>
+        <w:spacing w:line="360" w:lineRule="auto"/>
+        <w:jc w:val="both"/>
+        <w:rPr>
+          <w:rFonts w:ascii="Times New Roman" w:hAnsi="Times New Roman" w:cs="Times New Roman"/>
+        </w:rPr>
+      </w:pPr>
+      <w:r>
+        <w:rPr>
+          <w:rFonts w:ascii="Times New Roman" w:hAnsi="Times New Roman" w:cs="Times New Roman"/>
+        </w:rPr>
+        <w:t>Preprocess the data by handling missing values</w:t>
+      </w:r>
+      <w:r>
+        <w:rPr>
+          <w:rFonts w:ascii="Times New Roman" w:hAnsi="Times New Roman" w:cs="Times New Roman"/>
+        </w:rPr>
+        <w:t xml:space="preserve"> and</w:t>
+      </w:r>
+      <w:r>
+        <w:rPr>
+          <w:rFonts w:ascii="Times New Roman" w:hAnsi="Times New Roman" w:cs="Times New Roman"/>
+        </w:rPr>
+        <w:t xml:space="preserve"> correcting inconsistencies,</w:t>
+      </w:r>
+    </w:p>
+    <w:p>
+      <w:pPr>
+        <w:pStyle w:val="ListParagraph"/>
+        <w:numPr>
+          <w:ilvl w:val="0"/>
+          <w:numId w:val="5"/>
+        </w:numPr>
+        <w:spacing w:line="360" w:lineRule="auto"/>
+        <w:jc w:val="both"/>
+        <w:rPr>
+          <w:rFonts w:ascii="Times New Roman" w:hAnsi="Times New Roman" w:cs="Times New Roman"/>
+        </w:rPr>
+      </w:pPr>
+      <w:r>
+        <w:rPr>
+          <w:rFonts w:ascii="Times New Roman" w:hAnsi="Times New Roman" w:cs="Times New Roman"/>
+        </w:rPr>
+        <w:t>Explore the dat</w:t>
+      </w:r>
+      <w:r>
+        <w:rPr>
+          <w:rFonts w:ascii="Times New Roman" w:hAnsi="Times New Roman" w:cs="Times New Roman"/>
+        </w:rPr>
+        <w:t>a,</w:t>
+      </w:r>
+    </w:p>
+    <w:p>
+      <w:pPr>
+        <w:pStyle w:val="ListParagraph"/>
+        <w:numPr>
+          <w:ilvl w:val="0"/>
+          <w:numId w:val="5"/>
+        </w:numPr>
+        <w:spacing w:line="360" w:lineRule="auto"/>
+        <w:jc w:val="both"/>
+        <w:rPr>
+          <w:rFonts w:ascii="Times New Roman" w:hAnsi="Times New Roman" w:cs="Times New Roman"/>
+        </w:rPr>
+      </w:pPr>
+      <w:r>
+        <w:rPr>
+          <w:rFonts w:ascii="Times New Roman" w:hAnsi="Times New Roman" w:cs="Times New Roman"/>
+        </w:rPr>
+        <w:t>Train predictive models capable of classifying whether a couple is likely to divorce based on the available features</w:t>
+      </w:r>
+      <w:r>
+        <w:rPr>
+          <w:rFonts w:ascii="Times New Roman" w:hAnsi="Times New Roman" w:cs="Times New Roman"/>
+        </w:rPr>
+        <w:t>,</w:t>
+      </w:r>
+    </w:p>
+    <w:p>
+      <w:pPr>
+        <w:pStyle w:val="ListParagraph"/>
+        <w:numPr>
+          <w:ilvl w:val="0"/>
+          <w:numId w:val="5"/>
+        </w:numPr>
+        <w:spacing w:line="360" w:lineRule="auto"/>
+        <w:jc w:val="both"/>
+        <w:rPr>
+          <w:rFonts w:ascii="Times New Roman" w:hAnsi="Times New Roman" w:cs="Times New Roman"/>
+        </w:rPr>
+      </w:pPr>
+      <w:r>
+        <w:rPr>
+          <w:rFonts w:ascii="Times New Roman" w:hAnsi="Times New Roman" w:cs="Times New Roman"/>
+        </w:rPr>
+        <w:t>Evaluate model performance using</w:t>
+      </w:r>
+      <w:r>
+        <w:rPr>
+          <w:rFonts w:ascii="Times New Roman" w:hAnsi="Times New Roman" w:cs="Times New Roman"/>
+        </w:rPr>
+        <w:t xml:space="preserve"> </w:t>
+      </w:r>
+      <w:r>
+        <w:rPr>
+          <w:rFonts w:ascii="Times New Roman" w:hAnsi="Times New Roman" w:cs="Times New Roman"/>
+        </w:rPr>
+        <w:t>accuracy,</w:t>
+      </w:r>
+    </w:p>
+    <w:p>
+      <w:pPr>
+        <w:pStyle w:val="ListParagraph"/>
+        <w:numPr>
+          <w:ilvl w:val="0"/>
+          <w:numId w:val="5"/>
+        </w:numPr>
+        <w:spacing w:line="360" w:lineRule="auto"/>
+        <w:jc w:val="both"/>
+        <w:rPr>
+          <w:rFonts w:ascii="Times New Roman" w:hAnsi="Times New Roman" w:cs="Times New Roman"/>
+        </w:rPr>
+      </w:pPr>
+      <w:r>
+        <w:rPr>
+          <w:rFonts w:ascii="Times New Roman" w:hAnsi="Times New Roman" w:cs="Times New Roman"/>
+        </w:rPr>
+        <w:t>Select the best-performing model</w:t>
+      </w:r>
+      <w:r>
+        <w:rPr>
+          <w:rFonts w:ascii="Times New Roman" w:hAnsi="Times New Roman" w:cs="Times New Roman"/>
+        </w:rPr>
+        <w:t>,</w:t>
+      </w:r>
+    </w:p>
+    <w:p>
+      <w:pPr>
+        <w:pStyle w:val="ListParagraph"/>
+        <w:numPr>
+          <w:ilvl w:val="0"/>
+          <w:numId w:val="5"/>
+        </w:numPr>
+        <w:spacing w:line="360" w:lineRule="auto"/>
+        <w:jc w:val="both"/>
+        <w:rPr>
+          <w:rFonts w:ascii="Times New Roman" w:hAnsi="Times New Roman" w:cs="Times New Roman"/>
+        </w:rPr>
+      </w:pPr>
+      <w:r>
+        <w:rPr>
+          <w:rFonts w:ascii="Times New Roman" w:hAnsi="Times New Roman" w:cs="Times New Roman"/>
+        </w:rPr>
+        <w:t>Interpret model results in a way that provides meaningful insights into which factors influence the likelihood of divorce</w:t>
+      </w:r>
+      <w:r>
+        <w:rPr>
+          <w:rFonts w:ascii="Times New Roman" w:hAnsi="Times New Roman" w:cs="Times New Roman"/>
+        </w:rPr>
+        <w:t>.</w:t>
+      </w:r>
+    </w:p>
+    <w:p>
+      <w:pPr>
+        <w:spacing w:line="360" w:lineRule="auto"/>
+        <w:jc w:val="both"/>
+        <w:rPr>
+          <w:rFonts w:ascii="Times New Roman" w:hAnsi="Times New Roman" w:cs="Times New Roman"/>
+        </w:rPr>
+      </w:pPr>
+    </w:p>
+    <w:p>
+      <w:pPr>
+        <w:spacing w:line="360" w:lineRule="auto"/>
+        <w:jc w:val="both"/>
+        <w:rPr>
+          <w:rFonts w:ascii="Times New Roman" w:hAnsi="Times New Roman" w:cs="Times New Roman"/>
+          <w:sz w:val="28"/>
+          <w:szCs w:val="28"/>
+        </w:rPr>
+      </w:pPr>
+      <w:r>
+        <w:rPr>
+          <w:rFonts w:ascii="Times New Roman" w:hAnsi="Times New Roman" w:cs="Times New Roman"/>
+          <w:sz w:val="28"/>
+          <w:szCs w:val="28"/>
+        </w:rPr>
+        <w:t>Data-mining success criteria</w:t>
+      </w:r>
+    </w:p>
+    <w:p>
+      <w:pPr>
+        <w:pStyle w:val="ListParagraph"/>
+        <w:numPr>
+          <w:ilvl w:val="0"/>
+          <w:numId w:val="6"/>
+        </w:numPr>
+        <w:spacing w:line="360" w:lineRule="auto"/>
+        <w:jc w:val="both"/>
+        <w:rPr>
+          <w:rFonts w:ascii="Times New Roman" w:hAnsi="Times New Roman" w:cs="Times New Roman"/>
+        </w:rPr>
+      </w:pPr>
+      <w:r>
+        <w:rPr>
+          <w:rFonts w:ascii="Times New Roman" w:hAnsi="Times New Roman" w:cs="Times New Roman"/>
+        </w:rPr>
+        <w:t>The final predictive model achieves at least 85% accuracy on the test dataset.</w:t>
+      </w:r>
+    </w:p>
+    <w:p>
+      <w:pPr>
+        <w:pStyle w:val="ListParagraph"/>
+        <w:numPr>
+          <w:ilvl w:val="0"/>
+          <w:numId w:val="6"/>
+        </w:numPr>
+        <w:spacing w:line="360" w:lineRule="auto"/>
+        <w:jc w:val="both"/>
+        <w:rPr>
+          <w:rFonts w:ascii="Times New Roman" w:hAnsi="Times New Roman" w:cs="Times New Roman"/>
+        </w:rPr>
+      </w:pPr>
+      <w:r>
+        <w:rPr>
+          <w:rFonts w:ascii="Times New Roman" w:hAnsi="Times New Roman" w:cs="Times New Roman"/>
+        </w:rPr>
+        <w:t>Missing values, duplicates, and inconsistencies are identified and handled properly.</w:t>
+      </w:r>
+    </w:p>
+    <w:p>
+      <w:pPr>
+        <w:pStyle w:val="ListParagraph"/>
+        <w:numPr>
+          <w:ilvl w:val="0"/>
+          <w:numId w:val="6"/>
+        </w:numPr>
+        <w:spacing w:line="360" w:lineRule="auto"/>
+        <w:jc w:val="both"/>
+        <w:rPr>
+          <w:rFonts w:ascii="Times New Roman" w:hAnsi="Times New Roman" w:cs="Times New Roman"/>
+        </w:rPr>
+      </w:pPr>
+      <w:r>
+        <w:rPr>
+          <w:rFonts w:ascii="Times New Roman" w:hAnsi="Times New Roman" w:cs="Times New Roman"/>
+        </w:rPr>
+        <w:t>All analysis steps (preprocessing, modeling, evaluation) can be reproduced using the project code and documentation.</w:t>
       </w:r>
     </w:p>
     <w:p>
@@ -1128,6 +1417,119 @@
     </w:lvl>
   </w:abstractNum>
   <w:abstractNum w:abstractNumId="1" w15:restartNumberingAfterBreak="0">
+    <w:nsid w:val="0F05599E"/>
+    <w:multiLevelType w:val="hybridMultilevel"/>
+    <w:tmpl w:val="A2BA44B0"/>
+    <w:lvl w:ilvl="0" w:tplc="04090001">
+      <w:start w:val="1"/>
+      <w:numFmt w:val="bullet"/>
+      <w:lvlText w:val=""/>
+      <w:lvlJc w:val="left"/>
+      <w:pPr>
+        <w:ind w:left="720" w:hanging="360"/>
+      </w:pPr>
+      <w:rPr>
+        <w:rFonts w:ascii="Symbol" w:hAnsi="Symbol" w:hint="default"/>
+      </w:rPr>
+    </w:lvl>
+    <w:lvl w:ilvl="1" w:tplc="04090003" w:tentative="1">
+      <w:start w:val="1"/>
+      <w:numFmt w:val="bullet"/>
+      <w:lvlText w:val="o"/>
+      <w:lvlJc w:val="left"/>
+      <w:pPr>
+        <w:ind w:left="1440" w:hanging="360"/>
+      </w:pPr>
+      <w:rPr>
+        <w:rFonts w:ascii="Courier New" w:hAnsi="Courier New" w:cs="Courier New" w:hint="default"/>
+      </w:rPr>
+    </w:lvl>
+    <w:lvl w:ilvl="2" w:tplc="04090005" w:tentative="1">
+      <w:start w:val="1"/>
+      <w:numFmt w:val="bullet"/>
+      <w:lvlText w:val=""/>
+      <w:lvlJc w:val="left"/>
+      <w:pPr>
+        <w:ind w:left="2160" w:hanging="360"/>
+      </w:pPr>
+      <w:rPr>
+        <w:rFonts w:ascii="Wingdings" w:hAnsi="Wingdings" w:hint="default"/>
+      </w:rPr>
+    </w:lvl>
+    <w:lvl w:ilvl="3" w:tplc="04090001" w:tentative="1">
+      <w:start w:val="1"/>
+      <w:numFmt w:val="bullet"/>
+      <w:lvlText w:val=""/>
+      <w:lvlJc w:val="left"/>
+      <w:pPr>
+        <w:ind w:left="2880" w:hanging="360"/>
+      </w:pPr>
+      <w:rPr>
+        <w:rFonts w:ascii="Symbol" w:hAnsi="Symbol" w:hint="default"/>
+      </w:rPr>
+    </w:lvl>
+    <w:lvl w:ilvl="4" w:tplc="04090003" w:tentative="1">
+      <w:start w:val="1"/>
+      <w:numFmt w:val="bullet"/>
+      <w:lvlText w:val="o"/>
+      <w:lvlJc w:val="left"/>
+      <w:pPr>
+        <w:ind w:left="3600" w:hanging="360"/>
+      </w:pPr>
+      <w:rPr>
+        <w:rFonts w:ascii="Courier New" w:hAnsi="Courier New" w:cs="Courier New" w:hint="default"/>
+      </w:rPr>
+    </w:lvl>
+    <w:lvl w:ilvl="5" w:tplc="04090005" w:tentative="1">
+      <w:start w:val="1"/>
+      <w:numFmt w:val="bullet"/>
+      <w:lvlText w:val=""/>
+      <w:lvlJc w:val="left"/>
+      <w:pPr>
+        <w:ind w:left="4320" w:hanging="360"/>
+      </w:pPr>
+      <w:rPr>
+        <w:rFonts w:ascii="Wingdings" w:hAnsi="Wingdings" w:hint="default"/>
+      </w:rPr>
+    </w:lvl>
+    <w:lvl w:ilvl="6" w:tplc="04090001" w:tentative="1">
+      <w:start w:val="1"/>
+      <w:numFmt w:val="bullet"/>
+      <w:lvlText w:val=""/>
+      <w:lvlJc w:val="left"/>
+      <w:pPr>
+        <w:ind w:left="5040" w:hanging="360"/>
+      </w:pPr>
+      <w:rPr>
+        <w:rFonts w:ascii="Symbol" w:hAnsi="Symbol" w:hint="default"/>
+      </w:rPr>
+    </w:lvl>
+    <w:lvl w:ilvl="7" w:tplc="04090003" w:tentative="1">
+      <w:start w:val="1"/>
+      <w:numFmt w:val="bullet"/>
+      <w:lvlText w:val="o"/>
+      <w:lvlJc w:val="left"/>
+      <w:pPr>
+        <w:ind w:left="5760" w:hanging="360"/>
+      </w:pPr>
+      <w:rPr>
+        <w:rFonts w:ascii="Courier New" w:hAnsi="Courier New" w:cs="Courier New" w:hint="default"/>
+      </w:rPr>
+    </w:lvl>
+    <w:lvl w:ilvl="8" w:tplc="04090005" w:tentative="1">
+      <w:start w:val="1"/>
+      <w:numFmt w:val="bullet"/>
+      <w:lvlText w:val=""/>
+      <w:lvlJc w:val="left"/>
+      <w:pPr>
+        <w:ind w:left="6480" w:hanging="360"/>
+      </w:pPr>
+      <w:rPr>
+        <w:rFonts w:ascii="Wingdings" w:hAnsi="Wingdings" w:hint="default"/>
+      </w:rPr>
+    </w:lvl>
+  </w:abstractNum>
+  <w:abstractNum w:abstractNumId="2" w15:restartNumberingAfterBreak="0">
     <w:nsid w:val="49910047"/>
     <w:multiLevelType w:val="hybridMultilevel"/>
     <w:tmpl w:val="8E107EBE"/>
@@ -1240,7 +1642,120 @@
       </w:rPr>
     </w:lvl>
   </w:abstractNum>
-  <w:abstractNum w:abstractNumId="2" w15:restartNumberingAfterBreak="0">
+  <w:abstractNum w:abstractNumId="3" w15:restartNumberingAfterBreak="0">
+    <w:nsid w:val="605B5450"/>
+    <w:multiLevelType w:val="hybridMultilevel"/>
+    <w:tmpl w:val="8AC08EA6"/>
+    <w:lvl w:ilvl="0" w:tplc="04090001">
+      <w:start w:val="1"/>
+      <w:numFmt w:val="bullet"/>
+      <w:lvlText w:val=""/>
+      <w:lvlJc w:val="left"/>
+      <w:pPr>
+        <w:ind w:left="720" w:hanging="360"/>
+      </w:pPr>
+      <w:rPr>
+        <w:rFonts w:ascii="Symbol" w:hAnsi="Symbol" w:hint="default"/>
+      </w:rPr>
+    </w:lvl>
+    <w:lvl w:ilvl="1" w:tplc="04090003" w:tentative="1">
+      <w:start w:val="1"/>
+      <w:numFmt w:val="bullet"/>
+      <w:lvlText w:val="o"/>
+      <w:lvlJc w:val="left"/>
+      <w:pPr>
+        <w:ind w:left="1440" w:hanging="360"/>
+      </w:pPr>
+      <w:rPr>
+        <w:rFonts w:ascii="Courier New" w:hAnsi="Courier New" w:cs="Courier New" w:hint="default"/>
+      </w:rPr>
+    </w:lvl>
+    <w:lvl w:ilvl="2" w:tplc="04090005" w:tentative="1">
+      <w:start w:val="1"/>
+      <w:numFmt w:val="bullet"/>
+      <w:lvlText w:val=""/>
+      <w:lvlJc w:val="left"/>
+      <w:pPr>
+        <w:ind w:left="2160" w:hanging="360"/>
+      </w:pPr>
+      <w:rPr>
+        <w:rFonts w:ascii="Wingdings" w:hAnsi="Wingdings" w:hint="default"/>
+      </w:rPr>
+    </w:lvl>
+    <w:lvl w:ilvl="3" w:tplc="04090001" w:tentative="1">
+      <w:start w:val="1"/>
+      <w:numFmt w:val="bullet"/>
+      <w:lvlText w:val=""/>
+      <w:lvlJc w:val="left"/>
+      <w:pPr>
+        <w:ind w:left="2880" w:hanging="360"/>
+      </w:pPr>
+      <w:rPr>
+        <w:rFonts w:ascii="Symbol" w:hAnsi="Symbol" w:hint="default"/>
+      </w:rPr>
+    </w:lvl>
+    <w:lvl w:ilvl="4" w:tplc="04090003" w:tentative="1">
+      <w:start w:val="1"/>
+      <w:numFmt w:val="bullet"/>
+      <w:lvlText w:val="o"/>
+      <w:lvlJc w:val="left"/>
+      <w:pPr>
+        <w:ind w:left="3600" w:hanging="360"/>
+      </w:pPr>
+      <w:rPr>
+        <w:rFonts w:ascii="Courier New" w:hAnsi="Courier New" w:cs="Courier New" w:hint="default"/>
+      </w:rPr>
+    </w:lvl>
+    <w:lvl w:ilvl="5" w:tplc="04090005" w:tentative="1">
+      <w:start w:val="1"/>
+      <w:numFmt w:val="bullet"/>
+      <w:lvlText w:val=""/>
+      <w:lvlJc w:val="left"/>
+      <w:pPr>
+        <w:ind w:left="4320" w:hanging="360"/>
+      </w:pPr>
+      <w:rPr>
+        <w:rFonts w:ascii="Wingdings" w:hAnsi="Wingdings" w:hint="default"/>
+      </w:rPr>
+    </w:lvl>
+    <w:lvl w:ilvl="6" w:tplc="04090001" w:tentative="1">
+      <w:start w:val="1"/>
+      <w:numFmt w:val="bullet"/>
+      <w:lvlText w:val=""/>
+      <w:lvlJc w:val="left"/>
+      <w:pPr>
+        <w:ind w:left="5040" w:hanging="360"/>
+      </w:pPr>
+      <w:rPr>
+        <w:rFonts w:ascii="Symbol" w:hAnsi="Symbol" w:hint="default"/>
+      </w:rPr>
+    </w:lvl>
+    <w:lvl w:ilvl="7" w:tplc="04090003" w:tentative="1">
+      <w:start w:val="1"/>
+      <w:numFmt w:val="bullet"/>
+      <w:lvlText w:val="o"/>
+      <w:lvlJc w:val="left"/>
+      <w:pPr>
+        <w:ind w:left="5760" w:hanging="360"/>
+      </w:pPr>
+      <w:rPr>
+        <w:rFonts w:ascii="Courier New" w:hAnsi="Courier New" w:cs="Courier New" w:hint="default"/>
+      </w:rPr>
+    </w:lvl>
+    <w:lvl w:ilvl="8" w:tplc="04090005" w:tentative="1">
+      <w:start w:val="1"/>
+      <w:numFmt w:val="bullet"/>
+      <w:lvlText w:val=""/>
+      <w:lvlJc w:val="left"/>
+      <w:pPr>
+        <w:ind w:left="6480" w:hanging="360"/>
+      </w:pPr>
+      <w:rPr>
+        <w:rFonts w:ascii="Wingdings" w:hAnsi="Wingdings" w:hint="default"/>
+      </w:rPr>
+    </w:lvl>
+  </w:abstractNum>
+  <w:abstractNum w:abstractNumId="4" w15:restartNumberingAfterBreak="0">
     <w:nsid w:val="6E550168"/>
     <w:multiLevelType w:val="hybridMultilevel"/>
     <w:tmpl w:val="3CCA7D50"/>
@@ -1353,7 +1868,7 @@
       </w:rPr>
     </w:lvl>
   </w:abstractNum>
-  <w:abstractNum w:abstractNumId="3" w15:restartNumberingAfterBreak="0">
+  <w:abstractNum w:abstractNumId="5" w15:restartNumberingAfterBreak="0">
     <w:nsid w:val="7D853437"/>
     <w:multiLevelType w:val="hybridMultilevel"/>
     <w:tmpl w:val="D338B4DA"/>
@@ -1467,16 +1982,22 @@
     </w:lvl>
   </w:abstractNum>
   <w:num w:numId="1" w16cid:durableId="382369316">
-    <w:abstractNumId w:val="3"/>
+    <w:abstractNumId w:val="5"/>
   </w:num>
   <w:num w:numId="2" w16cid:durableId="1691447028">
-    <w:abstractNumId w:val="1"/>
+    <w:abstractNumId w:val="2"/>
   </w:num>
   <w:num w:numId="3" w16cid:durableId="1397514372">
-    <w:abstractNumId w:val="2"/>
+    <w:abstractNumId w:val="4"/>
   </w:num>
   <w:num w:numId="4" w16cid:durableId="1568760908">
     <w:abstractNumId w:val="0"/>
+  </w:num>
+  <w:num w:numId="5" w16cid:durableId="1537543909">
+    <w:abstractNumId w:val="1"/>
+  </w:num>
+  <w:num w:numId="6" w16cid:durableId="1993681294">
+    <w:abstractNumId w:val="3"/>
   </w:num>
 </w:numbering>
 </file>

</xml_diff>